<commit_message>
added other module details
</commit_message>
<xml_diff>
--- a/SETUP/modules_details.docx
+++ b/SETUP/modules_details.docx
@@ -28,14 +28,7 @@
           <w:b/>
           <w:bCs/>
         </w:rPr>
-        <w:t xml:space="preserve">Reactor </w:t>
-      </w:r>
-      <w:r>
-        <w:rPr>
-          <w:b/>
-          <w:bCs/>
-        </w:rPr>
-        <w:t>from Twisted&gt;cred</w:t>
+        <w:t>Reactor from Twisted&gt;cred</w:t>
       </w:r>
     </w:p>
     <w:p>
@@ -395,23 +388,28 @@
       </w:pPr>
       <w:r>
         <w:rPr>
-          <w:b w:val="false"/>
-          <w:bCs w:val="false"/>
-        </w:rPr>
-      </w:r>
-    </w:p>
-    <w:p>
-      <w:pPr>
-        <w:pStyle w:val="Normal"/>
-        <w:rPr>
-          <w:b/>
-          <w:b/>
-          <w:bCs/>
-        </w:rPr>
-      </w:pPr>
-      <w:r>
-        <w:rPr>
           <w:rFonts w:eastAsia="Noto Sans CJK SC Regular" w:cs="FreeSans"/>
+          <w:i w:val="false"/>
+          <w:iCs w:val="false"/>
+          <w:color w:val="00000A"/>
+          <w:sz w:val="24"/>
+          <w:szCs w:val="24"/>
+          <w:lang w:val="en-IN" w:eastAsia="zh-CN" w:bidi="hi-IN"/>
+        </w:rPr>
+      </w:r>
+    </w:p>
+    <w:p>
+      <w:pPr>
+        <w:pStyle w:val="Normal"/>
+        <w:rPr>
+          <w:b/>
+          <w:b/>
+          <w:bCs/>
+        </w:rPr>
+      </w:pPr>
+      <w:r>
+        <w:rPr>
+          <w:rFonts w:eastAsia="Noto Sans CJK SC Regular" w:cs="FreeSans"/>
           <w:b/>
           <w:bCs/>
           <w:i w:val="false"/>
@@ -464,8 +462,13 @@
       </w:pPr>
       <w:r>
         <w:rPr>
-          <w:b w:val="false"/>
-          <w:bCs w:val="false"/>
+          <w:rFonts w:eastAsia="Noto Sans CJK SC Regular" w:cs="FreeSans" w:ascii="Liberation Serif" w:hAnsi="Liberation Serif"/>
+          <w:i w:val="false"/>
+          <w:iCs w:val="false"/>
+          <w:color w:val="00000A"/>
+          <w:sz w:val="24"/>
+          <w:szCs w:val="24"/>
+          <w:lang w:val="en-IN" w:eastAsia="zh-CN" w:bidi="hi-IN"/>
         </w:rPr>
       </w:r>
     </w:p>
@@ -503,6 +506,7 @@
           <w:b w:val="false"/>
           <w:b w:val="false"/>
           <w:bCs w:val="false"/>
+          <w:i/>
           <w:i/>
           <w:color w:val="629755"/>
           <w:sz w:val="21"/>
@@ -539,8 +543,13 @@
       </w:pPr>
       <w:r>
         <w:rPr>
-          <w:b w:val="false"/>
-          <w:bCs w:val="false"/>
+          <w:rFonts w:eastAsia="Noto Sans CJK SC Regular" w:cs="FreeSans" w:ascii="Liberation Serif" w:hAnsi="Liberation Serif"/>
+          <w:i w:val="false"/>
+          <w:iCs w:val="false"/>
+          <w:color w:val="00000A"/>
+          <w:sz w:val="24"/>
+          <w:szCs w:val="24"/>
+          <w:lang w:val="en-IN" w:eastAsia="zh-CN" w:bidi="hi-IN"/>
         </w:rPr>
       </w:r>
     </w:p>
@@ -579,6 +588,7 @@
           <w:b w:val="false"/>
           <w:bCs w:val="false"/>
           <w:i/>
+          <w:i/>
           <w:color w:val="629755"/>
           <w:sz w:val="21"/>
         </w:rPr>
@@ -601,21 +611,135 @@
     <w:p>
       <w:pPr>
         <w:pStyle w:val="PreformattedText"/>
+        <w:rPr/>
+      </w:pPr>
+      <w:r>
+        <w:rPr/>
+      </w:r>
+    </w:p>
+    <w:p>
+      <w:pPr>
+        <w:pStyle w:val="PreformattedText"/>
         <w:rPr>
           <w:rFonts w:ascii="Liberation Serif" w:hAnsi="Liberation Serif" w:eastAsia="Noto Sans CJK SC Regular" w:cs="FreeSans"/>
-          <w:i w:val="false"/>
-          <w:i w:val="false"/>
-          <w:iCs w:val="false"/>
-          <w:color w:val="00000A"/>
-          <w:sz w:val="24"/>
-          <w:szCs w:val="24"/>
-          <w:lang w:val="en-IN" w:eastAsia="zh-CN" w:bidi="hi-IN"/>
-        </w:rPr>
-      </w:pPr>
-      <w:r>
-        <w:rPr>
-          <w:b/>
-          <w:bCs/>
+          <w:b/>
+          <w:b/>
+          <w:bCs/>
+          <w:i w:val="false"/>
+          <w:i w:val="false"/>
+          <w:iCs w:val="false"/>
+          <w:color w:val="00000A"/>
+          <w:sz w:val="24"/>
+          <w:szCs w:val="24"/>
+          <w:lang w:val="en-IN" w:eastAsia="zh-CN" w:bidi="hi-IN"/>
+        </w:rPr>
+      </w:pPr>
+      <w:r>
+        <w:rPr>
+          <w:rFonts w:eastAsia="Noto Sans CJK SC Regular" w:cs="FreeSans" w:ascii="Liberation Serif" w:hAnsi="Liberation Serif"/>
+          <w:b/>
+          <w:bCs/>
+          <w:i w:val="false"/>
+          <w:iCs w:val="false"/>
+          <w:color w:val="00000A"/>
+          <w:sz w:val="24"/>
+          <w:szCs w:val="24"/>
+          <w:lang w:val="en-IN" w:eastAsia="zh-CN" w:bidi="hi-IN"/>
+        </w:rPr>
+        <w:t>Portal from Twisted&gt;cred</w:t>
+      </w:r>
+    </w:p>
+    <w:p>
+      <w:pPr>
+        <w:pStyle w:val="PreformattedText"/>
+        <w:rPr>
+          <w:rFonts w:ascii="Liberation Serif" w:hAnsi="Liberation Serif" w:eastAsia="Noto Sans CJK SC Regular" w:cs="FreeSans"/>
+          <w:b w:val="false"/>
+          <w:b w:val="false"/>
+          <w:bCs w:val="false"/>
+          <w:i w:val="false"/>
+          <w:i w:val="false"/>
+          <w:iCs w:val="false"/>
+          <w:color w:val="00000A"/>
+          <w:sz w:val="24"/>
+          <w:szCs w:val="24"/>
+          <w:lang w:val="en-IN" w:eastAsia="zh-CN" w:bidi="hi-IN"/>
+        </w:rPr>
+      </w:pPr>
+      <w:r>
+        <w:rPr>
+          <w:rFonts w:eastAsia="Noto Sans CJK SC Regular" w:cs="FreeSans" w:ascii="Liberation Serif" w:hAnsi="Liberation Serif"/>
+          <w:b w:val="false"/>
+          <w:bCs w:val="false"/>
+          <w:i w:val="false"/>
+          <w:iCs w:val="false"/>
+          <w:color w:val="00000A"/>
+          <w:sz w:val="24"/>
+          <w:szCs w:val="24"/>
+          <w:lang w:val="en-IN" w:eastAsia="zh-CN" w:bidi="hi-IN"/>
+        </w:rPr>
+        <w:t>The point of integration of application and authentication.A mediator between clients and a realm. A portal is associated with one Realm and zero or more credentials checkers.When a login is attempted, the portal finds the appropriate credentials checker for the credentials given, invokes it, and if the credentials are valid, retrieves the appropriate avatar from the Realm.</w:t>
+      </w:r>
+    </w:p>
+    <w:p>
+      <w:pPr>
+        <w:pStyle w:val="PreformattedText"/>
+        <w:rPr>
+          <w:rFonts w:ascii="Liberation Serif" w:hAnsi="Liberation Serif" w:eastAsia="Noto Sans CJK SC Regular" w:cs="FreeSans"/>
+          <w:b w:val="false"/>
+          <w:b w:val="false"/>
+          <w:bCs w:val="false"/>
+          <w:i w:val="false"/>
+          <w:i w:val="false"/>
+          <w:iCs w:val="false"/>
+          <w:color w:val="00000A"/>
+          <w:sz w:val="24"/>
+          <w:szCs w:val="24"/>
+          <w:lang w:val="en-IN" w:eastAsia="zh-CN" w:bidi="hi-IN"/>
+        </w:rPr>
+      </w:pPr>
+      <w:r>
+        <w:rPr>
+          <w:rFonts w:eastAsia="Noto Sans CJK SC Regular" w:cs="FreeSans" w:ascii="Liberation Serif" w:hAnsi="Liberation Serif"/>
+          <w:b w:val="false"/>
+          <w:bCs w:val="false"/>
+          <w:i w:val="false"/>
+          <w:iCs w:val="false"/>
+          <w:color w:val="00000A"/>
+          <w:sz w:val="24"/>
+          <w:szCs w:val="24"/>
+          <w:lang w:val="en-IN" w:eastAsia="zh-CN" w:bidi="hi-IN"/>
+        </w:rPr>
+      </w:r>
+    </w:p>
+    <w:p>
+      <w:pPr>
+        <w:pStyle w:val="PreformattedText"/>
+        <w:rPr>
+          <w:rFonts w:ascii="Liberation Serif" w:hAnsi="Liberation Serif" w:eastAsia="Noto Sans CJK SC Regular" w:cs="FreeSans"/>
+          <w:b w:val="false"/>
+          <w:b w:val="false"/>
+          <w:bCs w:val="false"/>
+          <w:i w:val="false"/>
+          <w:i w:val="false"/>
+          <w:iCs w:val="false"/>
+          <w:color w:val="00000A"/>
+          <w:sz w:val="24"/>
+          <w:szCs w:val="24"/>
+          <w:lang w:val="en-IN" w:eastAsia="zh-CN" w:bidi="hi-IN"/>
+        </w:rPr>
+      </w:pPr>
+      <w:r>
+        <w:rPr>
+          <w:rFonts w:eastAsia="Noto Sans CJK SC Regular" w:cs="FreeSans" w:ascii="Liberation Serif" w:hAnsi="Liberation Serif"/>
+          <w:b w:val="false"/>
+          <w:bCs w:val="false"/>
+          <w:i w:val="false"/>
+          <w:iCs w:val="false"/>
+          <w:color w:val="00000A"/>
+          <w:sz w:val="24"/>
+          <w:szCs w:val="24"/>
+          <w:lang w:val="en-IN" w:eastAsia="zh-CN" w:bidi="hi-IN"/>
         </w:rPr>
       </w:r>
     </w:p>
@@ -638,6 +762,7 @@
     <w:rPrDefault>
       <w:rPr>
         <w:rFonts w:ascii="Liberation Serif" w:hAnsi="Liberation Serif" w:eastAsia="Noto Sans CJK SC Regular" w:cs="FreeSans"/>
+        <w:sz w:val="20"/>
         <w:szCs w:val="24"/>
         <w:lang w:val="en-IN" w:eastAsia="zh-CN" w:bidi="hi-IN"/>
       </w:rPr>

</xml_diff>